<commit_message>
Réalisation du frontend de la page index.php
Réalisation du frontend de la page d'accueil du site en anticipant les informations qui seront affichées par la base de données
</commit_message>
<xml_diff>
--- a/Screens/screens.docx
+++ b/Screens/screens.docx
@@ -69,6 +69,9 @@
     </w:p>
     <w:p>
       <w:r>
+        <w:rPr>
+          <w:noProof/>
+        </w:rPr>
         <w:drawing>
           <wp:inline distT="0" distB="0" distL="0" distR="0" wp14:anchorId="6F7EB36F" wp14:editId="0B9DA45C">
             <wp:extent cx="5760720" cy="2381250"/>
@@ -94,6 +97,124 @@
                     <a:xfrm>
                       <a:off x="0" y="0"/>
                       <a:ext cx="5760720" cy="2381250"/>
+                    </a:xfrm>
+                    <a:prstGeom prst="rect">
+                      <a:avLst/>
+                    </a:prstGeom>
+                  </pic:spPr>
+                </pic:pic>
+              </a:graphicData>
+            </a:graphic>
+          </wp:inline>
+        </w:drawing>
+      </w:r>
+    </w:p>
+    <w:p/>
+    <w:p>
+      <w:r>
+        <w:drawing>
+          <wp:inline distT="0" distB="0" distL="0" distR="0" wp14:anchorId="4811DCCE" wp14:editId="7050A439">
+            <wp:extent cx="819264" cy="390580"/>
+            <wp:effectExtent l="0" t="0" r="0" b="9525"/>
+            <wp:docPr id="5" name="Image 5"/>
+            <wp:cNvGraphicFramePr>
+              <a:graphicFrameLocks xmlns:a="http://schemas.openxmlformats.org/drawingml/2006/main" noChangeAspect="1"/>
+            </wp:cNvGraphicFramePr>
+            <a:graphic xmlns:a="http://schemas.openxmlformats.org/drawingml/2006/main">
+              <a:graphicData uri="http://schemas.openxmlformats.org/drawingml/2006/picture">
+                <pic:pic xmlns:pic="http://schemas.openxmlformats.org/drawingml/2006/picture">
+                  <pic:nvPicPr>
+                    <pic:cNvPr id="1" name=""/>
+                    <pic:cNvPicPr/>
+                  </pic:nvPicPr>
+                  <pic:blipFill>
+                    <a:blip r:embed="rId6"/>
+                    <a:stretch>
+                      <a:fillRect/>
+                    </a:stretch>
+                  </pic:blipFill>
+                  <pic:spPr>
+                    <a:xfrm>
+                      <a:off x="0" y="0"/>
+                      <a:ext cx="819264" cy="390580"/>
+                    </a:xfrm>
+                    <a:prstGeom prst="rect">
+                      <a:avLst/>
+                    </a:prstGeom>
+                  </pic:spPr>
+                </pic:pic>
+              </a:graphicData>
+            </a:graphic>
+          </wp:inline>
+        </w:drawing>
+      </w:r>
+    </w:p>
+    <w:p>
+      <w:r>
+        <w:drawing>
+          <wp:inline distT="0" distB="0" distL="0" distR="0" wp14:anchorId="3F7409DA" wp14:editId="61AAC4F0">
+            <wp:extent cx="857370" cy="381053"/>
+            <wp:effectExtent l="0" t="0" r="0" b="0"/>
+            <wp:docPr id="6" name="Image 6"/>
+            <wp:cNvGraphicFramePr>
+              <a:graphicFrameLocks xmlns:a="http://schemas.openxmlformats.org/drawingml/2006/main" noChangeAspect="1"/>
+            </wp:cNvGraphicFramePr>
+            <a:graphic xmlns:a="http://schemas.openxmlformats.org/drawingml/2006/main">
+              <a:graphicData uri="http://schemas.openxmlformats.org/drawingml/2006/picture">
+                <pic:pic xmlns:pic="http://schemas.openxmlformats.org/drawingml/2006/picture">
+                  <pic:nvPicPr>
+                    <pic:cNvPr id="1" name=""/>
+                    <pic:cNvPicPr/>
+                  </pic:nvPicPr>
+                  <pic:blipFill>
+                    <a:blip r:embed="rId7"/>
+                    <a:stretch>
+                      <a:fillRect/>
+                    </a:stretch>
+                  </pic:blipFill>
+                  <pic:spPr>
+                    <a:xfrm>
+                      <a:off x="0" y="0"/>
+                      <a:ext cx="857370" cy="381053"/>
+                    </a:xfrm>
+                    <a:prstGeom prst="rect">
+                      <a:avLst/>
+                    </a:prstGeom>
+                  </pic:spPr>
+                </pic:pic>
+              </a:graphicData>
+            </a:graphic>
+          </wp:inline>
+        </w:drawing>
+      </w:r>
+    </w:p>
+    <w:p>
+      <w:r>
+        <w:drawing>
+          <wp:inline distT="0" distB="0" distL="0" distR="0" wp14:anchorId="5B832F4F" wp14:editId="52BAC244">
+            <wp:extent cx="847843" cy="371527"/>
+            <wp:effectExtent l="0" t="0" r="0" b="9525"/>
+            <wp:docPr id="7" name="Image 7"/>
+            <wp:cNvGraphicFramePr>
+              <a:graphicFrameLocks xmlns:a="http://schemas.openxmlformats.org/drawingml/2006/main" noChangeAspect="1"/>
+            </wp:cNvGraphicFramePr>
+            <a:graphic xmlns:a="http://schemas.openxmlformats.org/drawingml/2006/main">
+              <a:graphicData uri="http://schemas.openxmlformats.org/drawingml/2006/picture">
+                <pic:pic xmlns:pic="http://schemas.openxmlformats.org/drawingml/2006/picture">
+                  <pic:nvPicPr>
+                    <pic:cNvPr id="1" name=""/>
+                    <pic:cNvPicPr/>
+                  </pic:nvPicPr>
+                  <pic:blipFill>
+                    <a:blip r:embed="rId8"/>
+                    <a:stretch>
+                      <a:fillRect/>
+                    </a:stretch>
+                  </pic:blipFill>
+                  <pic:spPr>
+                    <a:xfrm>
+                      <a:off x="0" y="0"/>
+                      <a:ext cx="847843" cy="371527"/>
                     </a:xfrm>
                     <a:prstGeom prst="rect">
                       <a:avLst/>

</xml_diff>

<commit_message>
Mise à jour du rapport et des tâches effectuées
Séquence 4 : Rédaction du rapport : (Séquence 4 analyse de la base de donnée)

Séquence 4 : Conception de la base de données via DB MAIN selon la méthode Merise. Conceptualisation du MCD et du MLD de la base de données du site.

Séquence 6 : Création frontend de la page d'accueil du site : Affichage variable de la page et des options selon le type d'utilisateur connecté. Ex : affichage des cartes disponibles sur le site si l'utilisateur est connecté.

Séquence 6 : Rédaction du journal de travail

Séquence 6 : Rédaction du rapport
</commit_message>
<xml_diff>
--- a/Screens/screens.docx
+++ b/Screens/screens.docx
@@ -69,6 +69,9 @@
     </w:p>
     <w:p>
       <w:r>
+        <w:rPr>
+          <w:noProof/>
+        </w:rPr>
         <w:drawing>
           <wp:inline distT="0" distB="0" distL="0" distR="0" wp14:anchorId="6F7EB36F" wp14:editId="0B9DA45C">
             <wp:extent cx="5760720" cy="2381250"/>
@@ -94,6 +97,124 @@
                     <a:xfrm>
                       <a:off x="0" y="0"/>
                       <a:ext cx="5760720" cy="2381250"/>
+                    </a:xfrm>
+                    <a:prstGeom prst="rect">
+                      <a:avLst/>
+                    </a:prstGeom>
+                  </pic:spPr>
+                </pic:pic>
+              </a:graphicData>
+            </a:graphic>
+          </wp:inline>
+        </w:drawing>
+      </w:r>
+    </w:p>
+    <w:p/>
+    <w:p>
+      <w:r>
+        <w:drawing>
+          <wp:inline distT="0" distB="0" distL="0" distR="0" wp14:anchorId="4811DCCE" wp14:editId="7050A439">
+            <wp:extent cx="819264" cy="390580"/>
+            <wp:effectExtent l="0" t="0" r="0" b="9525"/>
+            <wp:docPr id="5" name="Image 5"/>
+            <wp:cNvGraphicFramePr>
+              <a:graphicFrameLocks xmlns:a="http://schemas.openxmlformats.org/drawingml/2006/main" noChangeAspect="1"/>
+            </wp:cNvGraphicFramePr>
+            <a:graphic xmlns:a="http://schemas.openxmlformats.org/drawingml/2006/main">
+              <a:graphicData uri="http://schemas.openxmlformats.org/drawingml/2006/picture">
+                <pic:pic xmlns:pic="http://schemas.openxmlformats.org/drawingml/2006/picture">
+                  <pic:nvPicPr>
+                    <pic:cNvPr id="1" name=""/>
+                    <pic:cNvPicPr/>
+                  </pic:nvPicPr>
+                  <pic:blipFill>
+                    <a:blip r:embed="rId6"/>
+                    <a:stretch>
+                      <a:fillRect/>
+                    </a:stretch>
+                  </pic:blipFill>
+                  <pic:spPr>
+                    <a:xfrm>
+                      <a:off x="0" y="0"/>
+                      <a:ext cx="819264" cy="390580"/>
+                    </a:xfrm>
+                    <a:prstGeom prst="rect">
+                      <a:avLst/>
+                    </a:prstGeom>
+                  </pic:spPr>
+                </pic:pic>
+              </a:graphicData>
+            </a:graphic>
+          </wp:inline>
+        </w:drawing>
+      </w:r>
+    </w:p>
+    <w:p>
+      <w:r>
+        <w:drawing>
+          <wp:inline distT="0" distB="0" distL="0" distR="0" wp14:anchorId="3F7409DA" wp14:editId="61AAC4F0">
+            <wp:extent cx="857370" cy="381053"/>
+            <wp:effectExtent l="0" t="0" r="0" b="0"/>
+            <wp:docPr id="6" name="Image 6"/>
+            <wp:cNvGraphicFramePr>
+              <a:graphicFrameLocks xmlns:a="http://schemas.openxmlformats.org/drawingml/2006/main" noChangeAspect="1"/>
+            </wp:cNvGraphicFramePr>
+            <a:graphic xmlns:a="http://schemas.openxmlformats.org/drawingml/2006/main">
+              <a:graphicData uri="http://schemas.openxmlformats.org/drawingml/2006/picture">
+                <pic:pic xmlns:pic="http://schemas.openxmlformats.org/drawingml/2006/picture">
+                  <pic:nvPicPr>
+                    <pic:cNvPr id="1" name=""/>
+                    <pic:cNvPicPr/>
+                  </pic:nvPicPr>
+                  <pic:blipFill>
+                    <a:blip r:embed="rId7"/>
+                    <a:stretch>
+                      <a:fillRect/>
+                    </a:stretch>
+                  </pic:blipFill>
+                  <pic:spPr>
+                    <a:xfrm>
+                      <a:off x="0" y="0"/>
+                      <a:ext cx="857370" cy="381053"/>
+                    </a:xfrm>
+                    <a:prstGeom prst="rect">
+                      <a:avLst/>
+                    </a:prstGeom>
+                  </pic:spPr>
+                </pic:pic>
+              </a:graphicData>
+            </a:graphic>
+          </wp:inline>
+        </w:drawing>
+      </w:r>
+    </w:p>
+    <w:p>
+      <w:r>
+        <w:drawing>
+          <wp:inline distT="0" distB="0" distL="0" distR="0" wp14:anchorId="5B832F4F" wp14:editId="52BAC244">
+            <wp:extent cx="847843" cy="371527"/>
+            <wp:effectExtent l="0" t="0" r="0" b="9525"/>
+            <wp:docPr id="7" name="Image 7"/>
+            <wp:cNvGraphicFramePr>
+              <a:graphicFrameLocks xmlns:a="http://schemas.openxmlformats.org/drawingml/2006/main" noChangeAspect="1"/>
+            </wp:cNvGraphicFramePr>
+            <a:graphic xmlns:a="http://schemas.openxmlformats.org/drawingml/2006/main">
+              <a:graphicData uri="http://schemas.openxmlformats.org/drawingml/2006/picture">
+                <pic:pic xmlns:pic="http://schemas.openxmlformats.org/drawingml/2006/picture">
+                  <pic:nvPicPr>
+                    <pic:cNvPr id="1" name=""/>
+                    <pic:cNvPicPr/>
+                  </pic:nvPicPr>
+                  <pic:blipFill>
+                    <a:blip r:embed="rId8"/>
+                    <a:stretch>
+                      <a:fillRect/>
+                    </a:stretch>
+                  </pic:blipFill>
+                  <pic:spPr>
+                    <a:xfrm>
+                      <a:off x="0" y="0"/>
+                      <a:ext cx="847843" cy="371527"/>
                     </a:xfrm>
                     <a:prstGeom prst="rect">
                       <a:avLst/>

</xml_diff>